<commit_message>
Update Conway - HW1 [Draft 1].docx
</commit_message>
<xml_diff>
--- a/Homework 1 - Research Problem Background and Investigation/Conway - HW1 [Draft 1].docx
+++ b/Homework 1 - Research Problem Background and Investigation/Conway - HW1 [Draft 1].docx
@@ -235,19 +235,11 @@
         </w:rPr>
         <w:t xml:space="preserve">, </w:t>
       </w:r>
-      <w:proofErr w:type="gramStart"/>
-      <w:r>
-        <w:rPr>
-          <w:rFonts w:ascii="Times New Roman" w:hAnsi="Times New Roman"/>
-        </w:rPr>
-        <w:t>whose</w:t>
-      </w:r>
-      <w:proofErr w:type="gramEnd"/>
-      <w:r>
-        <w:rPr>
-          <w:rFonts w:ascii="Times New Roman" w:hAnsi="Times New Roman"/>
-        </w:rPr>
-        <w:t xml:space="preserve"> complex and labor intensive </w:t>
+      <w:r>
+        <w:rPr>
+          <w:rFonts w:ascii="Times New Roman" w:hAnsi="Times New Roman"/>
+        </w:rPr>
+        <w:t xml:space="preserve">whose complex and labor intensive </w:t>
       </w:r>
       <w:r>
         <w:rPr>
@@ -283,37 +275,73 @@
         <w:rPr>
           <w:rFonts w:ascii="Times New Roman" w:hAnsi="Times New Roman"/>
         </w:rPr>
-        <w:t xml:space="preserve">Due to its powerful nature, </w:t>
-      </w:r>
-      <w:r>
-        <w:rPr>
-          <w:rFonts w:ascii="Times New Roman" w:hAnsi="Times New Roman"/>
-        </w:rPr>
-        <w:t xml:space="preserve">AI </w:t>
-      </w:r>
-      <w:r>
-        <w:rPr>
-          <w:rFonts w:ascii="Times New Roman" w:hAnsi="Times New Roman"/>
-        </w:rPr>
-        <w:t xml:space="preserve">has </w:t>
-      </w:r>
-      <w:r>
-        <w:rPr>
-          <w:rFonts w:ascii="Times New Roman" w:hAnsi="Times New Roman"/>
-        </w:rPr>
-        <w:t xml:space="preserve">become a </w:t>
-      </w:r>
-      <w:r>
-        <w:rPr>
-          <w:rFonts w:ascii="Times New Roman" w:hAnsi="Times New Roman"/>
-        </w:rPr>
-        <w:t>popular</w:t>
-      </w:r>
-      <w:r>
-        <w:rPr>
-          <w:rFonts w:ascii="Times New Roman" w:hAnsi="Times New Roman"/>
-        </w:rPr>
-        <w:t xml:space="preserve"> tool for cybercriminals, who harness cognitive computing to unleash increasingly sophisticated threats.</w:t>
+        <w:t xml:space="preserve">The </w:t>
+      </w:r>
+      <w:r>
+        <w:rPr>
+          <w:rFonts w:ascii="Times New Roman" w:hAnsi="Times New Roman"/>
+        </w:rPr>
+        <w:t>importance of integrating AI into penetration testing</w:t>
+      </w:r>
+      <w:r>
+        <w:rPr>
+          <w:rFonts w:ascii="Times New Roman" w:hAnsi="Times New Roman"/>
+        </w:rPr>
+        <w:t xml:space="preserve">, </w:t>
+      </w:r>
+      <w:r>
+        <w:rPr>
+          <w:rFonts w:ascii="Times New Roman" w:hAnsi="Times New Roman"/>
+        </w:rPr>
+        <w:t>a linchpin of proactive cybersecurity,</w:t>
+      </w:r>
+      <w:r>
+        <w:rPr>
+          <w:rFonts w:ascii="Times New Roman" w:hAnsi="Times New Roman"/>
+        </w:rPr>
+        <w:t xml:space="preserve"> lies in its </w:t>
+      </w:r>
+      <w:r>
+        <w:rPr>
+          <w:rFonts w:ascii="Times New Roman" w:hAnsi="Times New Roman"/>
+        </w:rPr>
+        <w:t xml:space="preserve">ability </w:t>
+      </w:r>
+      <w:r>
+        <w:rPr>
+          <w:rFonts w:ascii="Times New Roman" w:hAnsi="Times New Roman"/>
+        </w:rPr>
+        <w:t>to level the playing field,</w:t>
+      </w:r>
+      <w:r>
+        <w:rPr>
+          <w:rFonts w:ascii="Times New Roman" w:hAnsi="Times New Roman"/>
+        </w:rPr>
+        <w:t xml:space="preserve"> which enables</w:t>
+      </w:r>
+      <w:r>
+        <w:rPr>
+          <w:rFonts w:ascii="Times New Roman" w:hAnsi="Times New Roman"/>
+        </w:rPr>
+        <w:t xml:space="preserve"> defenders to </w:t>
+      </w:r>
+      <w:r>
+        <w:rPr>
+          <w:rFonts w:ascii="Times New Roman" w:hAnsi="Times New Roman"/>
+        </w:rPr>
+        <w:t xml:space="preserve">effectively </w:t>
+      </w:r>
+      <w:r>
+        <w:rPr>
+          <w:rFonts w:ascii="Times New Roman" w:hAnsi="Times New Roman"/>
+        </w:rPr>
+        <w:t>anticipate and mitigate threats</w:t>
+      </w:r>
+      <w:r>
+        <w:rPr>
+          <w:rFonts w:ascii="Times New Roman" w:hAnsi="Times New Roman"/>
+        </w:rPr>
+        <w:t>.</w:t>
       </w:r>
       <w:r>
         <w:rPr>
@@ -325,7 +353,68 @@
         <w:rPr>
           <w:rFonts w:ascii="Times New Roman" w:hAnsi="Times New Roman"/>
         </w:rPr>
-        <w:t xml:space="preserve">In response, cybersecurity professionals must keep </w:t>
+        <w:t>In my course, I intend to explore these threats comprehensively. This exploration will involve</w:t>
+      </w:r>
+      <w:r>
+        <w:rPr>
+          <w:rFonts w:ascii="Times New Roman" w:hAnsi="Times New Roman"/>
+        </w:rPr>
+        <w:t xml:space="preserve"> </w:t>
+      </w:r>
+      <w:r>
+        <w:rPr>
+          <w:rFonts w:ascii="Times New Roman" w:hAnsi="Times New Roman"/>
+        </w:rPr>
+        <w:t>leveraging various AI techniques, such as machine learning and potentially deep learning, and integrating them into the practice of penetration testing.</w:t>
+      </w:r>
+    </w:p>
+    <w:p>
+      <w:pPr>
+        <w:rPr>
+          <w:rFonts w:ascii="Times New Roman" w:hAnsi="Times New Roman"/>
+        </w:rPr>
+      </w:pPr>
+      <w:r>
+        <w:rPr>
+          <w:rFonts w:ascii="Times New Roman" w:hAnsi="Times New Roman"/>
+        </w:rPr>
+        <w:t xml:space="preserve">To accomplish this task, it is important to </w:t>
+      </w:r>
+      <w:r>
+        <w:rPr>
+          <w:rFonts w:ascii="Times New Roman" w:hAnsi="Times New Roman"/>
+        </w:rPr>
+        <w:t>address a fundamental question: How can AI techniques be effectively harnessed to exploit vulnerabilities in the realm of cybersecurity?</w:t>
+      </w:r>
+      <w:r>
+        <w:rPr>
+          <w:rFonts w:ascii="Times New Roman" w:hAnsi="Times New Roman"/>
+        </w:rPr>
+        <w:t xml:space="preserve"> </w:t>
+      </w:r>
+      <w:r>
+        <w:rPr>
+          <w:rFonts w:ascii="Times New Roman" w:hAnsi="Times New Roman"/>
+        </w:rPr>
+        <w:t xml:space="preserve">Due to its powerful nature, AI has become a popular tool for cybercriminals, who harness cognitive computing to unleash increasingly sophisticated threats. </w:t>
+      </w:r>
+      <w:r>
+        <w:rPr>
+          <w:rFonts w:ascii="Times New Roman" w:hAnsi="Times New Roman"/>
+        </w:rPr>
+        <w:t xml:space="preserve">In response, cybersecurity professionals must </w:t>
+      </w:r>
+      <w:r>
+        <w:rPr>
+          <w:rFonts w:ascii="Times New Roman" w:hAnsi="Times New Roman"/>
+        </w:rPr>
+        <w:t xml:space="preserve">urgently </w:t>
+      </w:r>
+      <w:r>
+        <w:rPr>
+          <w:rFonts w:ascii="Times New Roman" w:hAnsi="Times New Roman"/>
+        </w:rPr>
+        <w:t xml:space="preserve">keep </w:t>
       </w:r>
       <w:r>
         <w:rPr>
@@ -343,7 +432,13 @@
         <w:rPr>
           <w:rFonts w:ascii="Times New Roman" w:hAnsi="Times New Roman"/>
         </w:rPr>
-        <w:t xml:space="preserve">increasing </w:t>
+        <w:t>rapid</w:t>
+      </w:r>
+      <w:r>
+        <w:rPr>
+          <w:rFonts w:ascii="Times New Roman" w:hAnsi="Times New Roman"/>
+        </w:rPr>
+        <w:t xml:space="preserve"> </w:t>
       </w:r>
       <w:r>
         <w:rPr>
@@ -373,7 +468,19 @@
         <w:rPr>
           <w:rFonts w:ascii="Times New Roman" w:hAnsi="Times New Roman"/>
         </w:rPr>
-        <w:t>may leave them ill-equipped to effectively address modern threats.</w:t>
+        <w:t>may leave them ill-equipped to effectively address</w:t>
+      </w:r>
+      <w:r>
+        <w:rPr>
+          <w:rFonts w:ascii="Times New Roman" w:hAnsi="Times New Roman"/>
+        </w:rPr>
+        <w:t xml:space="preserve"> these</w:t>
+      </w:r>
+      <w:r>
+        <w:rPr>
+          <w:rFonts w:ascii="Times New Roman" w:hAnsi="Times New Roman"/>
+        </w:rPr>
+        <w:t xml:space="preserve"> modern threats.</w:t>
       </w:r>
       <w:r>
         <w:rPr>
@@ -381,65 +488,78 @@
         </w:rPr>
         <w:t xml:space="preserve"> </w:t>
       </w:r>
-      <w:r>
-        <w:rPr>
-          <w:rFonts w:ascii="Times New Roman" w:hAnsi="Times New Roman"/>
-        </w:rPr>
-        <w:t>The importance of integrating AI into penetration testing</w:t>
-      </w:r>
-      <w:r>
-        <w:rPr>
-          <w:rFonts w:ascii="Times New Roman" w:hAnsi="Times New Roman"/>
-        </w:rPr>
-        <w:t xml:space="preserve">, </w:t>
-      </w:r>
-      <w:r>
-        <w:rPr>
-          <w:rFonts w:ascii="Times New Roman" w:hAnsi="Times New Roman"/>
-        </w:rPr>
-        <w:t>a linchpin of proactive cybersecurity,</w:t>
-      </w:r>
-      <w:r>
-        <w:rPr>
-          <w:rFonts w:ascii="Times New Roman" w:hAnsi="Times New Roman"/>
-        </w:rPr>
-        <w:t xml:space="preserve"> lies in its </w:t>
-      </w:r>
-      <w:r>
-        <w:rPr>
-          <w:rFonts w:ascii="Times New Roman" w:hAnsi="Times New Roman"/>
-        </w:rPr>
-        <w:t xml:space="preserve">ability </w:t>
-      </w:r>
-      <w:r>
-        <w:rPr>
-          <w:rFonts w:ascii="Times New Roman" w:hAnsi="Times New Roman"/>
-        </w:rPr>
-        <w:t>to level the playing field,</w:t>
-      </w:r>
-      <w:r>
-        <w:rPr>
-          <w:rFonts w:ascii="Times New Roman" w:hAnsi="Times New Roman"/>
-        </w:rPr>
-        <w:t xml:space="preserve"> which enables</w:t>
-      </w:r>
-      <w:r>
-        <w:rPr>
-          <w:rFonts w:ascii="Times New Roman" w:hAnsi="Times New Roman"/>
-        </w:rPr>
-        <w:t xml:space="preserve"> defenders to </w:t>
-      </w:r>
-      <w:r>
-        <w:rPr>
-          <w:rFonts w:ascii="Times New Roman" w:hAnsi="Times New Roman"/>
-        </w:rPr>
-        <w:t xml:space="preserve">effectively </w:t>
-      </w:r>
-      <w:r>
-        <w:rPr>
-          <w:rFonts w:ascii="Times New Roman" w:hAnsi="Times New Roman"/>
-        </w:rPr>
-        <w:t>anticipate and mitigate threats</w:t>
+    </w:p>
+    <w:p>
+      <w:pPr>
+        <w:rPr>
+          <w:rFonts w:ascii="Times New Roman" w:hAnsi="Times New Roman"/>
+        </w:rPr>
+      </w:pPr>
+      <w:r>
+        <w:rPr>
+          <w:rFonts w:ascii="Times New Roman" w:hAnsi="Times New Roman"/>
+        </w:rPr>
+        <w:t>As such, this course could be valuable</w:t>
+      </w:r>
+      <w:r>
+        <w:rPr>
+          <w:rFonts w:ascii="Times New Roman" w:hAnsi="Times New Roman"/>
+        </w:rPr>
+        <w:t xml:space="preserve"> not only for defenders of cybersecurity but also for ethical "white-hat" hackers, security analysts, and cybersecurity researchers.</w:t>
+      </w:r>
+      <w:r>
+        <w:rPr>
+          <w:rFonts w:ascii="Times New Roman" w:hAnsi="Times New Roman"/>
+        </w:rPr>
+        <w:t xml:space="preserve"> By providing insight into popular tools and techniques </w:t>
+      </w:r>
+      <w:r>
+        <w:rPr>
+          <w:rFonts w:ascii="Times New Roman" w:hAnsi="Times New Roman"/>
+        </w:rPr>
+        <w:t>to effectively</w:t>
+      </w:r>
+      <w:r>
+        <w:rPr>
+          <w:rFonts w:ascii="Times New Roman" w:hAnsi="Times New Roman"/>
+        </w:rPr>
+        <w:t xml:space="preserve"> </w:t>
+      </w:r>
+      <w:r>
+        <w:rPr>
+          <w:rFonts w:ascii="Times New Roman" w:hAnsi="Times New Roman"/>
+        </w:rPr>
+        <w:t>employ AI</w:t>
+      </w:r>
+      <w:r>
+        <w:rPr>
+          <w:rFonts w:ascii="Times New Roman" w:hAnsi="Times New Roman"/>
+        </w:rPr>
+        <w:t>, these k</w:t>
+      </w:r>
+      <w:r>
+        <w:rPr>
+          <w:rFonts w:ascii="Times New Roman" w:hAnsi="Times New Roman"/>
+        </w:rPr>
+        <w:t>ey players</w:t>
+      </w:r>
+      <w:r>
+        <w:rPr>
+          <w:rFonts w:ascii="Times New Roman" w:hAnsi="Times New Roman"/>
+        </w:rPr>
+        <w:t xml:space="preserve"> can refine </w:t>
+      </w:r>
+      <w:r>
+        <w:rPr>
+          <w:rFonts w:ascii="Times New Roman" w:hAnsi="Times New Roman"/>
+        </w:rPr>
+        <w:t>their ability to assess and secure systems efficientl</w:t>
+      </w:r>
+      <w:r>
+        <w:rPr>
+          <w:rFonts w:ascii="Times New Roman" w:hAnsi="Times New Roman"/>
+        </w:rPr>
+        <w:t>y</w:t>
       </w:r>
       <w:r>
         <w:rPr>
@@ -451,13 +571,183 @@
         <w:rPr>
           <w:rFonts w:ascii="Times New Roman" w:hAnsi="Times New Roman"/>
         </w:rPr>
+        <w:t xml:space="preserve"> Additionally, a</w:t>
+      </w:r>
+      <w:r>
+        <w:rPr>
+          <w:rFonts w:ascii="Times New Roman" w:hAnsi="Times New Roman"/>
+        </w:rPr>
+        <w:t>s AI's role continues to evol</w:t>
+      </w:r>
+      <w:r>
+        <w:rPr>
+          <w:rFonts w:ascii="Times New Roman" w:hAnsi="Times New Roman"/>
+        </w:rPr>
+        <w:t xml:space="preserve">ve, </w:t>
+      </w:r>
+      <w:r>
+        <w:rPr>
+          <w:rFonts w:ascii="Times New Roman" w:hAnsi="Times New Roman"/>
+        </w:rPr>
+        <w:t xml:space="preserve">it becomes increasingly important to delve deeper </w:t>
+      </w:r>
+      <w:r>
+        <w:rPr>
+          <w:rFonts w:ascii="Times New Roman" w:hAnsi="Times New Roman"/>
+        </w:rPr>
+        <w:t>to gain a</w:t>
+      </w:r>
+      <w:r>
+        <w:rPr>
+          <w:rFonts w:ascii="Times New Roman" w:hAnsi="Times New Roman"/>
+        </w:rPr>
+        <w:t xml:space="preserve"> comprehensive understanding of the</w:t>
+      </w:r>
+      <w:r>
+        <w:rPr>
+          <w:rFonts w:ascii="Times New Roman" w:hAnsi="Times New Roman"/>
+        </w:rPr>
+        <w:t xml:space="preserve"> future</w:t>
+      </w:r>
+      <w:r>
+        <w:rPr>
+          <w:rFonts w:ascii="Times New Roman" w:hAnsi="Times New Roman"/>
+        </w:rPr>
+        <w:t xml:space="preserve"> implications of AI </w:t>
+      </w:r>
+      <w:r>
+        <w:rPr>
+          <w:rFonts w:ascii="Times New Roman" w:hAnsi="Times New Roman"/>
+        </w:rPr>
+        <w:t>as it pertains to</w:t>
+      </w:r>
+      <w:r>
+        <w:rPr>
+          <w:rFonts w:ascii="Times New Roman" w:hAnsi="Times New Roman"/>
+        </w:rPr>
+        <w:t xml:space="preserve"> security.</w:t>
+      </w:r>
+    </w:p>
+    <w:p>
+      <w:pPr>
+        <w:rPr>
+          <w:rFonts w:ascii="Times New Roman" w:hAnsi="Times New Roman"/>
+        </w:rPr>
+      </w:pPr>
+      <w:r>
+        <w:rPr>
+          <w:rFonts w:ascii="Times New Roman" w:hAnsi="Times New Roman"/>
+        </w:rPr>
+        <w:t xml:space="preserve">Within the current research landscape, </w:t>
+      </w:r>
+      <w:r>
+        <w:rPr>
+          <w:rFonts w:ascii="Times New Roman" w:hAnsi="Times New Roman"/>
+        </w:rPr>
+        <w:t xml:space="preserve">the influence of </w:t>
+      </w:r>
+      <w:r>
+        <w:rPr>
+          <w:rFonts w:ascii="Times New Roman" w:hAnsi="Times New Roman"/>
+        </w:rPr>
+        <w:t xml:space="preserve">AI is unmistakable. It has </w:t>
+      </w:r>
+      <w:r>
+        <w:rPr>
+          <w:rFonts w:ascii="Times New Roman" w:hAnsi="Times New Roman"/>
+        </w:rPr>
+        <w:t>created</w:t>
+      </w:r>
+      <w:r>
+        <w:rPr>
+          <w:rFonts w:ascii="Times New Roman" w:hAnsi="Times New Roman"/>
+        </w:rPr>
+        <w:t xml:space="preserve"> a cyclical pattern, with the </w:t>
+      </w:r>
+      <w:r>
+        <w:rPr>
+          <w:rFonts w:ascii="Times New Roman" w:hAnsi="Times New Roman"/>
+        </w:rPr>
+        <w:t>propagation</w:t>
+      </w:r>
+      <w:r>
+        <w:rPr>
+          <w:rFonts w:ascii="Times New Roman" w:hAnsi="Times New Roman"/>
+        </w:rPr>
+        <w:t xml:space="preserve"> of cyber threats followed closely by advancements in detection and mitigation techniques.</w:t>
+      </w:r>
+      <w:r>
+        <w:rPr>
+          <w:rFonts w:ascii="Times New Roman" w:hAnsi="Times New Roman"/>
+        </w:rPr>
+        <w:t xml:space="preserve"> AI, specifically the deep learning subset, helps streamlines these tasks, especially as they become increasingly complex.</w:t>
+      </w:r>
+    </w:p>
+    <w:p>
+      <w:pPr>
+        <w:rPr>
+          <w:rFonts w:ascii="Times New Roman" w:hAnsi="Times New Roman"/>
+        </w:rPr>
+      </w:pPr>
+      <w:r>
+        <w:rPr>
+          <w:rFonts w:ascii="Times New Roman" w:hAnsi="Times New Roman"/>
+        </w:rPr>
+        <w:t>One of the most dangerous faucets of AI implementations pertains to its</w:t>
+      </w:r>
+      <w:r>
+        <w:rPr>
+          <w:rFonts w:ascii="Times New Roman" w:hAnsi="Times New Roman"/>
+        </w:rPr>
+        <w:t xml:space="preserve"> adaptability</w:t>
+      </w:r>
+      <w:r>
+        <w:rPr>
+          <w:rFonts w:ascii="Times New Roman" w:hAnsi="Times New Roman"/>
+        </w:rPr>
+        <w:t>;</w:t>
+      </w:r>
+      <w:r>
+        <w:rPr>
+          <w:rFonts w:ascii="Times New Roman" w:hAnsi="Times New Roman"/>
+        </w:rPr>
         <w:t xml:space="preserve"> </w:t>
       </w:r>
       <w:r>
         <w:rPr>
           <w:rFonts w:ascii="Times New Roman" w:hAnsi="Times New Roman"/>
         </w:rPr>
-        <w:t>In my course, I intend to explore these threats comprehensively. This exploration will involve</w:t>
+        <w:t>a</w:t>
+      </w:r>
+      <w:r>
+        <w:rPr>
+          <w:rFonts w:ascii="Times New Roman" w:hAnsi="Times New Roman"/>
+        </w:rPr>
+        <w:t xml:space="preserve">lmost every threat can leverage </w:t>
+      </w:r>
+      <w:r>
+        <w:rPr>
+          <w:rFonts w:ascii="Times New Roman" w:hAnsi="Times New Roman"/>
+        </w:rPr>
+        <w:t xml:space="preserve">it and potentially improve their </w:t>
+      </w:r>
+      <w:r>
+        <w:rPr>
+          <w:rFonts w:ascii="Times New Roman" w:hAnsi="Times New Roman"/>
+        </w:rPr>
+        <w:t>functionalit</w:t>
+      </w:r>
+      <w:r>
+        <w:rPr>
+          <w:rFonts w:ascii="Times New Roman" w:hAnsi="Times New Roman"/>
+        </w:rPr>
+        <w:t>y</w:t>
+      </w:r>
+      <w:r>
+        <w:rPr>
+          <w:rFonts w:ascii="Times New Roman" w:hAnsi="Times New Roman"/>
+        </w:rPr>
+        <w:t>.</w:t>
       </w:r>
       <w:r>
         <w:rPr>
@@ -469,8 +759,142 @@
         <w:rPr>
           <w:rFonts w:ascii="Times New Roman" w:hAnsi="Times New Roman"/>
         </w:rPr>
-        <w:t>leveraging various AI techniques, such as machine learning and potentially deep learning, and integrating them into the practice of penetration testing.</w:t>
-      </w:r>
+        <w:t>This is evident when</w:t>
+      </w:r>
+      <w:r>
+        <w:rPr>
+          <w:rFonts w:ascii="Times New Roman" w:hAnsi="Times New Roman"/>
+        </w:rPr>
+        <w:t xml:space="preserve"> reviewing the </w:t>
+      </w:r>
+      <w:r>
+        <w:rPr>
+          <w:rFonts w:ascii="Times New Roman" w:hAnsi="Times New Roman"/>
+        </w:rPr>
+        <w:t xml:space="preserve">OWASP Top 10 vulnerabilities </w:t>
+      </w:r>
+      <w:r>
+        <w:rPr>
+          <w:rFonts w:ascii="Times New Roman" w:hAnsi="Times New Roman"/>
+        </w:rPr>
+        <w:t>list</w:t>
+      </w:r>
+      <w:r>
+        <w:rPr>
+          <w:rFonts w:ascii="Times New Roman" w:hAnsi="Times New Roman"/>
+        </w:rPr>
+        <w:t xml:space="preserve"> which</w:t>
+      </w:r>
+      <w:r>
+        <w:rPr>
+          <w:rFonts w:ascii="Times New Roman" w:hAnsi="Times New Roman"/>
+        </w:rPr>
+        <w:t xml:space="preserve"> </w:t>
+      </w:r>
+      <w:r>
+        <w:rPr>
+          <w:rFonts w:ascii="Times New Roman" w:hAnsi="Times New Roman"/>
+        </w:rPr>
+        <w:t>reveals that AI could play a pivotal role in</w:t>
+      </w:r>
+      <w:r>
+        <w:rPr>
+          <w:rFonts w:ascii="Times New Roman" w:hAnsi="Times New Roman"/>
+        </w:rPr>
+        <w:t xml:space="preserve"> almost all of</w:t>
+      </w:r>
+      <w:r>
+        <w:rPr>
+          <w:rFonts w:ascii="Times New Roman" w:hAnsi="Times New Roman"/>
+        </w:rPr>
+        <w:t xml:space="preserve"> their exploitation</w:t>
+      </w:r>
+      <w:r>
+        <w:rPr>
+          <w:rFonts w:ascii="Times New Roman" w:hAnsi="Times New Roman"/>
+        </w:rPr>
+        <w:t>s</w:t>
+      </w:r>
+      <w:r>
+        <w:rPr>
+          <w:rFonts w:ascii="Times New Roman" w:hAnsi="Times New Roman"/>
+        </w:rPr>
+        <w:t xml:space="preserve">. </w:t>
+      </w:r>
+      <w:r>
+        <w:rPr>
+          <w:rFonts w:ascii="Times New Roman" w:hAnsi="Times New Roman"/>
+        </w:rPr>
+        <w:t xml:space="preserve">For example, </w:t>
+      </w:r>
+      <w:r>
+        <w:rPr>
+          <w:rFonts w:ascii="Times New Roman" w:hAnsi="Times New Roman"/>
+        </w:rPr>
+        <w:t>Broken Access Control (A01)</w:t>
+      </w:r>
+      <w:r>
+        <w:rPr>
+          <w:rFonts w:ascii="Times New Roman" w:hAnsi="Times New Roman"/>
+        </w:rPr>
+        <w:t xml:space="preserve"> could be exploited by AI by </w:t>
+      </w:r>
+      <w:r>
+        <w:rPr>
+          <w:rFonts w:ascii="Times New Roman" w:hAnsi="Times New Roman"/>
+        </w:rPr>
+        <w:t>identify patterns and in access control mechanisms</w:t>
+      </w:r>
+      <w:r>
+        <w:rPr>
+          <w:rFonts w:ascii="Times New Roman" w:hAnsi="Times New Roman"/>
+        </w:rPr>
+        <w:t xml:space="preserve"> and </w:t>
+      </w:r>
+      <w:r>
+        <w:rPr>
+          <w:rFonts w:ascii="Times New Roman" w:hAnsi="Times New Roman"/>
+        </w:rPr>
+        <w:t xml:space="preserve">Cryptographic Failures (A02:2021) </w:t>
+      </w:r>
+      <w:r>
+        <w:rPr>
+          <w:rFonts w:ascii="Times New Roman" w:hAnsi="Times New Roman"/>
+        </w:rPr>
+        <w:t xml:space="preserve">could be exploited by </w:t>
+      </w:r>
+      <w:r>
+        <w:rPr>
+          <w:rFonts w:ascii="Times New Roman" w:hAnsi="Times New Roman"/>
+        </w:rPr>
+        <w:t>detect</w:t>
+      </w:r>
+      <w:r>
+        <w:rPr>
+          <w:rFonts w:ascii="Times New Roman" w:hAnsi="Times New Roman"/>
+        </w:rPr>
+        <w:t xml:space="preserve">ing </w:t>
+      </w:r>
+      <w:r>
+        <w:rPr>
+          <w:rFonts w:ascii="Times New Roman" w:hAnsi="Times New Roman"/>
+        </w:rPr>
+        <w:t>vulnerabilities in cryptographic algorithms.</w:t>
+      </w:r>
+    </w:p>
+    <w:p>
+      <w:pPr>
+        <w:rPr>
+          <w:rFonts w:ascii="Times New Roman" w:hAnsi="Times New Roman"/>
+        </w:rPr>
+      </w:pPr>
+    </w:p>
+    <w:p>
+      <w:pPr>
+        <w:rPr>
+          <w:rFonts w:ascii="Times New Roman" w:hAnsi="Times New Roman"/>
+        </w:rPr>
+      </w:pPr>
     </w:p>
     <w:p>
       <w:pPr>
@@ -515,13 +939,13 @@
         </w:numPr>
         <w:rPr>
           <w:rFonts w:ascii="Times New Roman" w:hAnsi="Times New Roman"/>
-          <w:color w:val="538135" w:themeColor="accent6" w:themeShade="BF"/>
-        </w:rPr>
-      </w:pPr>
-      <w:r>
-        <w:rPr>
-          <w:rFonts w:ascii="Times New Roman" w:hAnsi="Times New Roman"/>
-          <w:color w:val="538135" w:themeColor="accent6" w:themeShade="BF"/>
+          <w:color w:val="BFBFBF" w:themeColor="background1" w:themeShade="BF"/>
+        </w:rPr>
+      </w:pPr>
+      <w:r>
+        <w:rPr>
+          <w:rFonts w:ascii="Times New Roman" w:hAnsi="Times New Roman"/>
+          <w:color w:val="BFBFBF" w:themeColor="background1" w:themeShade="BF"/>
         </w:rPr>
         <w:t>research problem (what specific problem you are trying to solve)</w:t>
       </w:r>
@@ -535,11 +959,13 @@
         </w:numPr>
         <w:rPr>
           <w:rFonts w:ascii="Times New Roman" w:hAnsi="Times New Roman"/>
-        </w:rPr>
-      </w:pPr>
-      <w:r>
-        <w:rPr>
-          <w:rFonts w:ascii="Times New Roman" w:hAnsi="Times New Roman"/>
+          <w:color w:val="BFBFBF" w:themeColor="background1" w:themeShade="BF"/>
+        </w:rPr>
+      </w:pPr>
+      <w:r>
+        <w:rPr>
+          <w:rFonts w:ascii="Times New Roman" w:hAnsi="Times New Roman"/>
+          <w:color w:val="BFBFBF" w:themeColor="background1" w:themeShade="BF"/>
         </w:rPr>
         <w:t xml:space="preserve">how to leverage AI techniques to exploit vulnerabilities </w:t>
       </w:r>
@@ -573,22 +999,17 @@
         </w:numPr>
         <w:rPr>
           <w:rFonts w:ascii="Times New Roman" w:hAnsi="Times New Roman"/>
-        </w:rPr>
-      </w:pPr>
-      <w:r>
-        <w:rPr>
-          <w:rFonts w:ascii="Times New Roman" w:hAnsi="Times New Roman"/>
-        </w:rPr>
-        <w:t xml:space="preserve">cybercriminals rapidly adopting AI </w:t>
-      </w:r>
-      <w:proofErr w:type="gramStart"/>
-      <w:r>
-        <w:rPr>
-          <w:rFonts w:ascii="Times New Roman" w:hAnsi="Times New Roman"/>
-        </w:rPr>
-        <w:t>technology</w:t>
-      </w:r>
-      <w:proofErr w:type="gramEnd"/>
+          <w:color w:val="BFBFBF" w:themeColor="background1" w:themeShade="BF"/>
+        </w:rPr>
+      </w:pPr>
+      <w:r>
+        <w:rPr>
+          <w:rFonts w:ascii="Times New Roman" w:hAnsi="Times New Roman"/>
+          <w:color w:val="BFBFBF" w:themeColor="background1" w:themeShade="BF"/>
+        </w:rPr>
+        <w:lastRenderedPageBreak/>
+        <w:t>cybercriminals rapidly adopting AI technology</w:t>
+      </w:r>
     </w:p>
     <w:p>
       <w:pPr>
@@ -599,12 +1020,14 @@
         </w:numPr>
         <w:rPr>
           <w:rFonts w:ascii="Times New Roman" w:hAnsi="Times New Roman"/>
+          <w:color w:val="BFBFBF" w:themeColor="background1" w:themeShade="BF"/>
         </w:rPr>
       </w:pPr>
       <w:proofErr w:type="spellStart"/>
       <w:r>
         <w:rPr>
           <w:rFonts w:ascii="Times New Roman" w:hAnsi="Times New Roman"/>
+          <w:color w:val="BFBFBF" w:themeColor="background1" w:themeShade="BF"/>
         </w:rPr>
         <w:t>its</w:t>
       </w:r>
@@ -612,6 +1035,7 @@
       <w:r>
         <w:rPr>
           <w:rFonts w:ascii="Times New Roman" w:hAnsi="Times New Roman"/>
+          <w:color w:val="BFBFBF" w:themeColor="background1" w:themeShade="BF"/>
         </w:rPr>
         <w:t xml:space="preserve"> essential for </w:t>
       </w:r>
@@ -619,6 +1043,7 @@
       <w:r>
         <w:rPr>
           <w:rFonts w:ascii="Times New Roman" w:hAnsi="Times New Roman"/>
+          <w:color w:val="BFBFBF" w:themeColor="background1" w:themeShade="BF"/>
         </w:rPr>
         <w:t>cybersec</w:t>
       </w:r>
@@ -626,23 +1051,17 @@
       <w:r>
         <w:rPr>
           <w:rFonts w:ascii="Times New Roman" w:hAnsi="Times New Roman"/>
+          <w:color w:val="BFBFBF" w:themeColor="background1" w:themeShade="BF"/>
         </w:rPr>
         <w:t xml:space="preserve"> professionals to fully understand AI's capabilities </w:t>
       </w:r>
       <w:r>
         <w:rPr>
           <w:rFonts w:ascii="Times New Roman" w:hAnsi="Times New Roman"/>
-        </w:rPr>
-        <w:t xml:space="preserve">so they can </w:t>
-      </w:r>
-      <w:proofErr w:type="gramStart"/>
-      <w:r>
-        <w:rPr>
-          <w:rFonts w:ascii="Times New Roman" w:hAnsi="Times New Roman"/>
-        </w:rPr>
-        <w:t>prepare</w:t>
-      </w:r>
-      <w:proofErr w:type="gramEnd"/>
+          <w:color w:val="BFBFBF" w:themeColor="background1" w:themeShade="BF"/>
+        </w:rPr>
+        <w:t>so they can prepare</w:t>
+      </w:r>
     </w:p>
     <w:p>
       <w:pPr>
@@ -653,33 +1072,15 @@
         </w:numPr>
         <w:rPr>
           <w:rFonts w:ascii="Times New Roman" w:hAnsi="Times New Roman"/>
-        </w:rPr>
-      </w:pPr>
-      <w:r>
-        <w:rPr>
-          <w:rFonts w:ascii="Times New Roman" w:hAnsi="Times New Roman"/>
-        </w:rPr>
-        <w:t xml:space="preserve">the knowledge can be useful for </w:t>
-      </w:r>
-      <w:r>
-        <w:rPr>
-          <w:rFonts w:ascii="Times New Roman" w:hAnsi="Times New Roman"/>
-        </w:rPr>
-        <w:t>ethical '</w:t>
-      </w:r>
-      <w:proofErr w:type="gramStart"/>
-      <w:r>
-        <w:rPr>
-          <w:rFonts w:ascii="Times New Roman" w:hAnsi="Times New Roman"/>
-        </w:rPr>
-        <w:t>white-hat</w:t>
-      </w:r>
-      <w:proofErr w:type="gramEnd"/>
-      <w:r>
-        <w:rPr>
-          <w:rFonts w:ascii="Times New Roman" w:hAnsi="Times New Roman"/>
-        </w:rPr>
-        <w:t>' hackers, security analysts, and cybersecurity researchers</w:t>
+          <w:color w:val="BFBFBF" w:themeColor="background1" w:themeShade="BF"/>
+        </w:rPr>
+      </w:pPr>
+      <w:r>
+        <w:rPr>
+          <w:rFonts w:ascii="Times New Roman" w:hAnsi="Times New Roman"/>
+          <w:color w:val="BFBFBF" w:themeColor="background1" w:themeShade="BF"/>
+        </w:rPr>
+        <w:t>the knowledge can be useful for ethical 'white-hat' hackers, security analysts, and cybersecurity researchers</w:t>
       </w:r>
     </w:p>
     <w:p>
@@ -691,28 +1092,16 @@
         </w:numPr>
         <w:rPr>
           <w:rFonts w:ascii="Times New Roman" w:hAnsi="Times New Roman"/>
-        </w:rPr>
-      </w:pPr>
-      <w:r>
-        <w:rPr>
-          <w:rFonts w:ascii="Times New Roman" w:hAnsi="Times New Roman"/>
-        </w:rPr>
-        <w:t xml:space="preserve">they could use the same/similar techniques to </w:t>
-      </w:r>
-      <w:r>
-        <w:rPr>
-          <w:rFonts w:ascii="Times New Roman" w:hAnsi="Times New Roman"/>
-        </w:rPr>
-        <w:t xml:space="preserve">assess and secure systems </w:t>
-      </w:r>
-      <w:proofErr w:type="gramStart"/>
-      <w:r>
-        <w:rPr>
-          <w:rFonts w:ascii="Times New Roman" w:hAnsi="Times New Roman"/>
-        </w:rPr>
-        <w:t>effectively</w:t>
-      </w:r>
-      <w:proofErr w:type="gramEnd"/>
+          <w:color w:val="BFBFBF" w:themeColor="background1" w:themeShade="BF"/>
+        </w:rPr>
+      </w:pPr>
+      <w:r>
+        <w:rPr>
+          <w:rFonts w:ascii="Times New Roman" w:hAnsi="Times New Roman"/>
+          <w:color w:val="BFBFBF" w:themeColor="background1" w:themeShade="BF"/>
+        </w:rPr>
+        <w:t>they could use the same/similar techniques to assess and secure systems effectively</w:t>
+      </w:r>
     </w:p>
     <w:p>
       <w:pPr>
@@ -723,22 +1112,16 @@
         </w:numPr>
         <w:rPr>
           <w:rFonts w:ascii="Times New Roman" w:hAnsi="Times New Roman"/>
-        </w:rPr>
-      </w:pPr>
-      <w:r>
-        <w:rPr>
-          <w:rFonts w:ascii="Times New Roman" w:hAnsi="Times New Roman"/>
-        </w:rPr>
-        <w:t xml:space="preserve">Prepare for the </w:t>
-      </w:r>
-      <w:proofErr w:type="gramStart"/>
-      <w:r>
-        <w:rPr>
-          <w:rFonts w:ascii="Times New Roman" w:hAnsi="Times New Roman"/>
-        </w:rPr>
-        <w:t>future</w:t>
-      </w:r>
-      <w:proofErr w:type="gramEnd"/>
+          <w:color w:val="BFBFBF" w:themeColor="background1" w:themeShade="BF"/>
+        </w:rPr>
+      </w:pPr>
+      <w:r>
+        <w:rPr>
+          <w:rFonts w:ascii="Times New Roman" w:hAnsi="Times New Roman"/>
+          <w:color w:val="BFBFBF" w:themeColor="background1" w:themeShade="BF"/>
+        </w:rPr>
+        <w:t>Prepare for the future</w:t>
+      </w:r>
     </w:p>
     <w:p>
       <w:pPr>
@@ -749,34 +1132,16 @@
         </w:numPr>
         <w:rPr>
           <w:rFonts w:ascii="Times New Roman" w:hAnsi="Times New Roman"/>
-        </w:rPr>
-      </w:pPr>
-      <w:r>
-        <w:rPr>
-          <w:rFonts w:ascii="Times New Roman" w:hAnsi="Times New Roman"/>
-        </w:rPr>
-        <w:t xml:space="preserve">AI in cybersecurity </w:t>
-      </w:r>
-      <w:r>
-        <w:rPr>
-          <w:rFonts w:ascii="Times New Roman" w:hAnsi="Times New Roman"/>
-        </w:rPr>
-        <w:t>is</w:t>
-      </w:r>
-      <w:r>
-        <w:rPr>
-          <w:rFonts w:ascii="Times New Roman" w:hAnsi="Times New Roman"/>
-        </w:rPr>
-        <w:t xml:space="preserve"> still </w:t>
-      </w:r>
-      <w:proofErr w:type="gramStart"/>
-      <w:r>
-        <w:rPr>
-          <w:rFonts w:ascii="Times New Roman" w:hAnsi="Times New Roman"/>
-        </w:rPr>
-        <w:t>evolving</w:t>
-      </w:r>
-      <w:proofErr w:type="gramEnd"/>
+          <w:color w:val="BFBFBF" w:themeColor="background1" w:themeShade="BF"/>
+        </w:rPr>
+      </w:pPr>
+      <w:r>
+        <w:rPr>
+          <w:rFonts w:ascii="Times New Roman" w:hAnsi="Times New Roman"/>
+          <w:color w:val="BFBFBF" w:themeColor="background1" w:themeShade="BF"/>
+        </w:rPr>
+        <w:t>AI in cybersecurity is still evolving</w:t>
+      </w:r>
     </w:p>
     <w:p>
       <w:pPr>
@@ -787,31 +1152,15 @@
         </w:numPr>
         <w:rPr>
           <w:rFonts w:ascii="Times New Roman" w:hAnsi="Times New Roman"/>
-        </w:rPr>
-      </w:pPr>
-      <w:r>
-        <w:rPr>
-          <w:rFonts w:ascii="Times New Roman" w:hAnsi="Times New Roman"/>
-        </w:rPr>
-        <w:t>Exploration in the field can paint a better picture of the impact that AI could have in the future</w:t>
-      </w:r>
-      <w:r>
-        <w:rPr>
-          <w:rFonts w:ascii="Times New Roman" w:hAnsi="Times New Roman"/>
-        </w:rPr>
-        <w:t xml:space="preserve"> (</w:t>
-      </w:r>
-      <w:r>
-        <w:rPr>
-          <w:rFonts w:ascii="Times New Roman" w:hAnsi="Times New Roman"/>
-        </w:rPr>
-        <w:t>broader implications of AI in security</w:t>
-      </w:r>
-      <w:r>
-        <w:rPr>
-          <w:rFonts w:ascii="Times New Roman" w:hAnsi="Times New Roman"/>
-        </w:rPr>
-        <w:t>)</w:t>
+          <w:color w:val="BFBFBF" w:themeColor="background1" w:themeShade="BF"/>
+        </w:rPr>
+      </w:pPr>
+      <w:r>
+        <w:rPr>
+          <w:rFonts w:ascii="Times New Roman" w:hAnsi="Times New Roman"/>
+          <w:color w:val="BFBFBF" w:themeColor="background1" w:themeShade="BF"/>
+        </w:rPr>
+        <w:t>Exploration in the field can paint a better picture of the impact that AI could have in the future (broader implications of AI in security)</w:t>
       </w:r>
     </w:p>
     <w:p>
@@ -873,16 +1222,8 @@
         <w:rPr>
           <w:rFonts w:ascii="Times New Roman" w:hAnsi="Times New Roman"/>
         </w:rPr>
-        <w:t xml:space="preserve"> but has become increasingly popular in the last few </w:t>
-      </w:r>
-      <w:proofErr w:type="gramStart"/>
-      <w:r>
-        <w:rPr>
-          <w:rFonts w:ascii="Times New Roman" w:hAnsi="Times New Roman"/>
-        </w:rPr>
-        <w:t>years</w:t>
-      </w:r>
-      <w:proofErr w:type="gramEnd"/>
+        <w:t xml:space="preserve"> but has become increasingly popular in the last few years</w:t>
+      </w:r>
     </w:p>
     <w:p>
       <w:pPr>
@@ -893,11 +1234,13 @@
         </w:numPr>
         <w:rPr>
           <w:rFonts w:ascii="Times New Roman" w:hAnsi="Times New Roman"/>
-        </w:rPr>
-      </w:pPr>
-      <w:r>
-        <w:rPr>
-          <w:rFonts w:ascii="Times New Roman" w:hAnsi="Times New Roman"/>
+          <w:color w:val="BFBFBF" w:themeColor="background1" w:themeShade="BF"/>
+        </w:rPr>
+      </w:pPr>
+      <w:r>
+        <w:rPr>
+          <w:rFonts w:ascii="Times New Roman" w:hAnsi="Times New Roman"/>
+          <w:color w:val="BFBFBF" w:themeColor="background1" w:themeShade="BF"/>
         </w:rPr>
         <w:t>endless cycle of cyber threats increasing and then detection/mitigation increasing</w:t>
       </w:r>
@@ -911,11 +1254,13 @@
         </w:numPr>
         <w:rPr>
           <w:rFonts w:ascii="Times New Roman" w:hAnsi="Times New Roman"/>
-        </w:rPr>
-      </w:pPr>
-      <w:r>
-        <w:rPr>
-          <w:rFonts w:ascii="Times New Roman" w:hAnsi="Times New Roman"/>
+          <w:color w:val="BFBFBF" w:themeColor="background1" w:themeShade="BF"/>
+        </w:rPr>
+      </w:pPr>
+      <w:r>
+        <w:rPr>
+          <w:rFonts w:ascii="Times New Roman" w:hAnsi="Times New Roman"/>
+          <w:color w:val="BFBFBF" w:themeColor="background1" w:themeShade="BF"/>
         </w:rPr>
         <w:t>rotating door/ cyclical pattern</w:t>
       </w:r>
@@ -929,51 +1274,29 @@
         </w:numPr>
         <w:rPr>
           <w:rFonts w:ascii="Times New Roman" w:hAnsi="Times New Roman"/>
-        </w:rPr>
-      </w:pPr>
-      <w:r>
-        <w:rPr>
-          <w:rFonts w:ascii="Times New Roman" w:hAnsi="Times New Roman"/>
-        </w:rPr>
-        <w:t xml:space="preserve">until the tasks are so large that the </w:t>
-      </w:r>
-      <w:r>
-        <w:rPr>
-          <w:rFonts w:ascii="Times New Roman" w:hAnsi="Times New Roman"/>
-        </w:rPr>
-        <w:t>sheer volume of data</w:t>
-      </w:r>
-      <w:r>
-        <w:rPr>
-          <w:rFonts w:ascii="Times New Roman" w:hAnsi="Times New Roman"/>
-        </w:rPr>
-        <w:t xml:space="preserve"> is substantial – AI</w:t>
-      </w:r>
-      <w:r>
-        <w:rPr>
-          <w:rFonts w:ascii="Times New Roman" w:hAnsi="Times New Roman"/>
+          <w:color w:val="BFBFBF" w:themeColor="background1" w:themeShade="BF"/>
+        </w:rPr>
+      </w:pPr>
+      <w:r>
+        <w:rPr>
+          <w:rFonts w:ascii="Times New Roman" w:hAnsi="Times New Roman"/>
+          <w:color w:val="BFBFBF" w:themeColor="background1" w:themeShade="BF"/>
+        </w:rPr>
+        <w:t>until the tasks are so large that the sheer volume of data is substantial – AI</w:t>
+      </w:r>
+      <w:r>
+        <w:rPr>
+          <w:rFonts w:ascii="Times New Roman" w:hAnsi="Times New Roman"/>
+          <w:color w:val="BFBFBF" w:themeColor="background1" w:themeShade="BF"/>
         </w:rPr>
         <w:t>, specifically deep learning,</w:t>
       </w:r>
       <w:r>
         <w:rPr>
           <w:rFonts w:ascii="Times New Roman" w:hAnsi="Times New Roman"/>
-        </w:rPr>
-        <w:t xml:space="preserve"> can help streamline </w:t>
-      </w:r>
-      <w:proofErr w:type="gramStart"/>
-      <w:r>
-        <w:rPr>
-          <w:rFonts w:ascii="Times New Roman" w:hAnsi="Times New Roman"/>
-        </w:rPr>
-        <w:t>this</w:t>
-      </w:r>
-      <w:proofErr w:type="gramEnd"/>
-      <w:r>
-        <w:rPr>
-          <w:rFonts w:ascii="Times New Roman" w:hAnsi="Times New Roman"/>
-        </w:rPr>
-        <w:t xml:space="preserve"> </w:t>
+          <w:color w:val="BFBFBF" w:themeColor="background1" w:themeShade="BF"/>
+        </w:rPr>
+        <w:t xml:space="preserve"> can help streamline this </w:t>
       </w:r>
     </w:p>
     <w:p>
@@ -985,37 +1308,16 @@
         </w:numPr>
         <w:rPr>
           <w:rFonts w:ascii="Times New Roman" w:hAnsi="Times New Roman"/>
-        </w:rPr>
-      </w:pPr>
-      <w:r>
-        <w:rPr>
-          <w:rFonts w:ascii="Times New Roman" w:hAnsi="Times New Roman"/>
-        </w:rPr>
-        <w:lastRenderedPageBreak/>
-        <w:t xml:space="preserve">The danger of AI is </w:t>
-      </w:r>
-      <w:proofErr w:type="gramStart"/>
-      <w:r>
-        <w:rPr>
-          <w:rFonts w:ascii="Times New Roman" w:hAnsi="Times New Roman"/>
-        </w:rPr>
-        <w:t>due to the fact that</w:t>
-      </w:r>
-      <w:proofErr w:type="gramEnd"/>
-      <w:r>
-        <w:rPr>
-          <w:rFonts w:ascii="Times New Roman" w:hAnsi="Times New Roman"/>
-        </w:rPr>
-        <w:t xml:space="preserve"> it is not limited to one type of Attack. Almost every threat can leverage AI to improve </w:t>
-      </w:r>
-      <w:proofErr w:type="gramStart"/>
-      <w:r>
-        <w:rPr>
-          <w:rFonts w:ascii="Times New Roman" w:hAnsi="Times New Roman"/>
-        </w:rPr>
-        <w:t>functionality</w:t>
-      </w:r>
-      <w:proofErr w:type="gramEnd"/>
+          <w:color w:val="BFBFBF" w:themeColor="background1" w:themeShade="BF"/>
+        </w:rPr>
+      </w:pPr>
+      <w:r>
+        <w:rPr>
+          <w:rFonts w:ascii="Times New Roman" w:hAnsi="Times New Roman"/>
+          <w:color w:val="BFBFBF" w:themeColor="background1" w:themeShade="BF"/>
+        </w:rPr>
+        <w:t>The danger of AI is due to the fact that it is not limited to one type of Attack. Almost every threat can leverage AI to improve functionality</w:t>
+      </w:r>
     </w:p>
     <w:p>
       <w:pPr>
@@ -1032,16 +1334,8 @@
         <w:rPr>
           <w:rFonts w:ascii="Times New Roman" w:hAnsi="Times New Roman"/>
         </w:rPr>
-        <w:t xml:space="preserve">Many of OWASP Top 10 vulnerabilities could be exploited using </w:t>
-      </w:r>
-      <w:proofErr w:type="gramStart"/>
-      <w:r>
-        <w:rPr>
-          <w:rFonts w:ascii="Times New Roman" w:hAnsi="Times New Roman"/>
-        </w:rPr>
-        <w:t>AI</w:t>
-      </w:r>
-      <w:proofErr w:type="gramEnd"/>
+        <w:t>Many of OWASP Top 10 vulnerabilities could be exploited using AI</w:t>
+      </w:r>
     </w:p>
     <w:p>
       <w:pPr>
@@ -1088,16 +1382,8 @@
         <w:rPr>
           <w:rFonts w:ascii="Times New Roman" w:hAnsi="Times New Roman"/>
         </w:rPr>
-        <w:t xml:space="preserve"> identify patterns and in access control </w:t>
-      </w:r>
-      <w:proofErr w:type="gramStart"/>
-      <w:r>
-        <w:rPr>
-          <w:rFonts w:ascii="Times New Roman" w:hAnsi="Times New Roman"/>
-        </w:rPr>
-        <w:t>mechanisms</w:t>
-      </w:r>
-      <w:proofErr w:type="gramEnd"/>
+        <w:t xml:space="preserve"> identify patterns and in access control mechanisms</w:t>
+      </w:r>
     </w:p>
     <w:p>
       <w:pPr>
@@ -1150,16 +1436,8 @@
         <w:rPr>
           <w:rFonts w:ascii="Times New Roman" w:hAnsi="Times New Roman"/>
         </w:rPr>
-        <w:t xml:space="preserve">rypto </w:t>
-      </w:r>
-      <w:proofErr w:type="gramStart"/>
-      <w:r>
-        <w:rPr>
-          <w:rFonts w:ascii="Times New Roman" w:hAnsi="Times New Roman"/>
-        </w:rPr>
-        <w:t>Algorithms</w:t>
-      </w:r>
-      <w:proofErr w:type="gramEnd"/>
+        <w:t>rypto Algorithms</w:t>
+      </w:r>
     </w:p>
     <w:p>
       <w:pPr>
@@ -1250,16 +1528,8 @@
         <w:rPr>
           <w:rFonts w:ascii="Times New Roman" w:hAnsi="Times New Roman"/>
         </w:rPr>
-        <w:t xml:space="preserve">Improve attack/defense </w:t>
-      </w:r>
-      <w:proofErr w:type="gramStart"/>
-      <w:r>
-        <w:rPr>
-          <w:rFonts w:ascii="Times New Roman" w:hAnsi="Times New Roman"/>
-        </w:rPr>
-        <w:t>accuracy</w:t>
-      </w:r>
-      <w:proofErr w:type="gramEnd"/>
+        <w:t>Improve attack/defense accuracy</w:t>
+      </w:r>
     </w:p>
     <w:p>
       <w:pPr>
@@ -1300,16 +1570,8 @@
         <w:rPr>
           <w:rFonts w:ascii="Times New Roman" w:hAnsi="Times New Roman"/>
         </w:rPr>
-        <w:t xml:space="preserve">network </w:t>
-      </w:r>
-      <w:proofErr w:type="gramStart"/>
-      <w:r>
-        <w:rPr>
-          <w:rFonts w:ascii="Times New Roman" w:hAnsi="Times New Roman"/>
-        </w:rPr>
-        <w:t>traffic</w:t>
-      </w:r>
-      <w:proofErr w:type="gramEnd"/>
+        <w:t>network traffic</w:t>
+      </w:r>
     </w:p>
     <w:p>
       <w:pPr>
@@ -1358,16 +1620,8 @@
         <w:rPr>
           <w:rFonts w:ascii="Times New Roman" w:hAnsi="Times New Roman"/>
         </w:rPr>
-        <w:t xml:space="preserve"> </w:t>
-      </w:r>
-      <w:proofErr w:type="gramStart"/>
-      <w:r>
-        <w:rPr>
-          <w:rFonts w:ascii="Times New Roman" w:hAnsi="Times New Roman"/>
-        </w:rPr>
-        <w:t>accuracy</w:t>
-      </w:r>
-      <w:proofErr w:type="gramEnd"/>
+        <w:t xml:space="preserve"> accuracy</w:t>
+      </w:r>
     </w:p>
     <w:p>
       <w:pPr>
@@ -1402,16 +1656,8 @@
         <w:rPr>
           <w:rFonts w:ascii="Times New Roman" w:hAnsi="Times New Roman"/>
         </w:rPr>
-        <w:t xml:space="preserve">analyze complex data structures and </w:t>
-      </w:r>
-      <w:proofErr w:type="gramStart"/>
-      <w:r>
-        <w:rPr>
-          <w:rFonts w:ascii="Times New Roman" w:hAnsi="Times New Roman"/>
-        </w:rPr>
-        <w:t>sequences</w:t>
-      </w:r>
-      <w:proofErr w:type="gramEnd"/>
+        <w:t>analyze complex data structures and sequences</w:t>
+      </w:r>
     </w:p>
     <w:p>
       <w:pPr>
@@ -1488,6 +1734,7 @@
         <w:rPr>
           <w:rFonts w:ascii="Times New Roman" w:hAnsi="Times New Roman"/>
         </w:rPr>
+        <w:lastRenderedPageBreak/>
         <w:t>integration of AI techniques</w:t>
       </w:r>
       <w:r>
@@ -1644,16 +1891,8 @@
         <w:rPr>
           <w:rFonts w:ascii="Times New Roman" w:hAnsi="Times New Roman"/>
         </w:rPr>
-        <w:t xml:space="preserve">craft tailored </w:t>
-      </w:r>
-      <w:proofErr w:type="gramStart"/>
-      <w:r>
-        <w:rPr>
-          <w:rFonts w:ascii="Times New Roman" w:hAnsi="Times New Roman"/>
-        </w:rPr>
-        <w:t>exploits</w:t>
-      </w:r>
-      <w:proofErr w:type="gramEnd"/>
+        <w:t>craft tailored exploits</w:t>
+      </w:r>
     </w:p>
     <w:p>
       <w:pPr>
@@ -1763,7 +2002,6 @@
         <w:t xml:space="preserve"> relevance in </w:t>
       </w:r>
       <w:proofErr w:type="spellStart"/>
-      <w:proofErr w:type="gramStart"/>
       <w:r>
         <w:rPr>
           <w:rFonts w:ascii="Times New Roman" w:hAnsi="Times New Roman"/>
@@ -1771,7 +2009,6 @@
         <w:t>cybersec</w:t>
       </w:r>
       <w:proofErr w:type="spellEnd"/>
-      <w:proofErr w:type="gramEnd"/>
     </w:p>
     <w:p>
       <w:pPr>
@@ -1802,16 +2039,8 @@
         <w:rPr>
           <w:rFonts w:ascii="Times New Roman" w:hAnsi="Times New Roman"/>
         </w:rPr>
-        <w:t xml:space="preserve"> techniques and </w:t>
-      </w:r>
-      <w:proofErr w:type="gramStart"/>
-      <w:r>
-        <w:rPr>
-          <w:rFonts w:ascii="Times New Roman" w:hAnsi="Times New Roman"/>
-        </w:rPr>
-        <w:t>tools</w:t>
-      </w:r>
-      <w:proofErr w:type="gramEnd"/>
+        <w:t xml:space="preserve"> techniques and tools</w:t>
+      </w:r>
     </w:p>
     <w:p>
       <w:pPr>
@@ -1846,16 +2075,8 @@
         <w:rPr>
           <w:rFonts w:ascii="Times New Roman" w:hAnsi="Times New Roman"/>
         </w:rPr>
-        <w:t xml:space="preserve"> models can be trained to identify vulnerabilities and </w:t>
-      </w:r>
-      <w:proofErr w:type="gramStart"/>
-      <w:r>
-        <w:rPr>
-          <w:rFonts w:ascii="Times New Roman" w:hAnsi="Times New Roman"/>
-        </w:rPr>
-        <w:t>threats</w:t>
-      </w:r>
-      <w:proofErr w:type="gramEnd"/>
+        <w:t xml:space="preserve"> models can be trained to identify vulnerabilities and threats</w:t>
+      </w:r>
     </w:p>
     <w:p>
       <w:pPr>
@@ -1874,16 +2095,8 @@
         <w:rPr>
           <w:rFonts w:ascii="Times New Roman" w:hAnsi="Times New Roman"/>
         </w:rPr>
-        <w:t xml:space="preserve">Learn deep learning techniques for detecting/exploiting </w:t>
-      </w:r>
-      <w:proofErr w:type="gramStart"/>
-      <w:r>
-        <w:rPr>
-          <w:rFonts w:ascii="Times New Roman" w:hAnsi="Times New Roman"/>
-        </w:rPr>
-        <w:t>vulnerabilities</w:t>
-      </w:r>
-      <w:proofErr w:type="gramEnd"/>
+        <w:t>Learn deep learning techniques for detecting/exploiting vulnerabilities</w:t>
+      </w:r>
     </w:p>
     <w:p>
       <w:pPr>
@@ -1944,16 +2157,8 @@
         <w:rPr>
           <w:rFonts w:ascii="Times New Roman" w:hAnsi="Times New Roman"/>
         </w:rPr>
-        <w:t xml:space="preserve"> </w:t>
-      </w:r>
-      <w:proofErr w:type="gramStart"/>
-      <w:r>
-        <w:rPr>
-          <w:rFonts w:ascii="Times New Roman" w:hAnsi="Times New Roman"/>
-        </w:rPr>
-        <w:t>scenarios</w:t>
-      </w:r>
-      <w:proofErr w:type="gramEnd"/>
+        <w:t xml:space="preserve"> scenarios</w:t>
+      </w:r>
     </w:p>
     <w:p>
       <w:pPr>
@@ -2012,16 +2217,8 @@
         <w:rPr>
           <w:rFonts w:ascii="Times New Roman" w:hAnsi="Times New Roman"/>
         </w:rPr>
-        <w:t xml:space="preserve">understand the basics of AI/ML/and deep </w:t>
-      </w:r>
-      <w:proofErr w:type="gramStart"/>
-      <w:r>
-        <w:rPr>
-          <w:rFonts w:ascii="Times New Roman" w:hAnsi="Times New Roman"/>
-        </w:rPr>
-        <w:t>learning</w:t>
-      </w:r>
-      <w:proofErr w:type="gramEnd"/>
+        <w:t>understand the basics of AI/ML/and deep learning</w:t>
+      </w:r>
     </w:p>
     <w:p>
       <w:pPr>
@@ -2055,7 +2252,6 @@
         <w:t>/</w:t>
       </w:r>
       <w:proofErr w:type="spellStart"/>
-      <w:proofErr w:type="gramStart"/>
       <w:r>
         <w:rPr>
           <w:rFonts w:ascii="Times New Roman" w:hAnsi="Times New Roman"/>
@@ -2063,7 +2259,6 @@
         <w:t>cybersec</w:t>
       </w:r>
       <w:proofErr w:type="spellEnd"/>
-      <w:proofErr w:type="gramEnd"/>
     </w:p>
     <w:p>
       <w:pPr>
@@ -2086,16 +2281,8 @@
         <w:rPr>
           <w:rFonts w:ascii="Times New Roman" w:hAnsi="Times New Roman"/>
         </w:rPr>
-        <w:t xml:space="preserve">/use various AI tools and </w:t>
-      </w:r>
-      <w:proofErr w:type="gramStart"/>
-      <w:r>
-        <w:rPr>
-          <w:rFonts w:ascii="Times New Roman" w:hAnsi="Times New Roman"/>
-        </w:rPr>
-        <w:t>techniques</w:t>
-      </w:r>
-      <w:proofErr w:type="gramEnd"/>
+        <w:t>/use various AI tools and techniques</w:t>
+      </w:r>
     </w:p>
     <w:p>
       <w:pPr>
@@ -2112,23 +2299,14 @@
         <w:rPr>
           <w:rFonts w:ascii="Times New Roman" w:hAnsi="Times New Roman"/>
         </w:rPr>
-        <w:lastRenderedPageBreak/>
         <w:t xml:space="preserve">be able to </w:t>
       </w:r>
       <w:r>
         <w:rPr>
           <w:rFonts w:ascii="Times New Roman" w:hAnsi="Times New Roman"/>
         </w:rPr>
-        <w:t xml:space="preserve">build and train deep learning </w:t>
-      </w:r>
-      <w:proofErr w:type="gramStart"/>
-      <w:r>
-        <w:rPr>
-          <w:rFonts w:ascii="Times New Roman" w:hAnsi="Times New Roman"/>
-        </w:rPr>
-        <w:t>models</w:t>
-      </w:r>
-      <w:proofErr w:type="gramEnd"/>
+        <w:t>build and train deep learning models</w:t>
+      </w:r>
     </w:p>
     <w:p>
       <w:pPr>
@@ -2175,16 +2353,8 @@
         <w:rPr>
           <w:rFonts w:ascii="Times New Roman" w:hAnsi="Times New Roman"/>
         </w:rPr>
-        <w:t xml:space="preserve">vulnerabilities, threats, and security </w:t>
-      </w:r>
-      <w:proofErr w:type="gramStart"/>
-      <w:r>
-        <w:rPr>
-          <w:rFonts w:ascii="Times New Roman" w:hAnsi="Times New Roman"/>
-        </w:rPr>
-        <w:t>weaknesses</w:t>
-      </w:r>
-      <w:proofErr w:type="gramEnd"/>
+        <w:t>vulnerabilities, threats, and security weaknesses</w:t>
+      </w:r>
     </w:p>
     <w:p>
       <w:pPr>
@@ -2255,16 +2425,8 @@
         <w:rPr>
           <w:rFonts w:ascii="Times New Roman" w:hAnsi="Times New Roman"/>
         </w:rPr>
-        <w:t xml:space="preserve"> ever-evolving </w:t>
-      </w:r>
-      <w:proofErr w:type="gramStart"/>
-      <w:r>
-        <w:rPr>
-          <w:rFonts w:ascii="Times New Roman" w:hAnsi="Times New Roman"/>
-        </w:rPr>
-        <w:t>adversary</w:t>
-      </w:r>
-      <w:proofErr w:type="gramEnd"/>
+        <w:t xml:space="preserve"> ever-evolving adversary</w:t>
+      </w:r>
     </w:p>
     <w:sectPr>
       <w:headerReference w:type="default" r:id="rId8"/>

</xml_diff>